<commit_message>
docs: :memo: acta de reunión de lanzamiento
</commit_message>
<xml_diff>
--- a/ejecucion/ACTA DE REUNIÓN DE LANZAMIENTO.docx
+++ b/ejecucion/ACTA DE REUNIÓN DE LANZAMIENTO.docx
@@ -1,6 +1,6 @@
 
 <file path=word/document.xml><?xml version="1.0" encoding="utf-8"?>
-<w:document xmlns:wpc="http://schemas.microsoft.com/office/word/2010/wordprocessingCanvas" xmlns:cx="http://schemas.microsoft.com/office/drawing/2014/chartex" xmlns:cx1="http://schemas.microsoft.com/office/drawing/2015/9/8/chartex" xmlns:cx2="http://schemas.microsoft.com/office/drawing/2015/10/21/chartex" xmlns:cx3="http://schemas.microsoft.com/office/drawing/2016/5/9/chartex" xmlns:cx4="http://schemas.microsoft.com/office/drawing/2016/5/10/chartex" xmlns:cx5="http://schemas.microsoft.com/office/drawing/2016/5/11/chartex" xmlns:cx6="http://schemas.microsoft.com/office/drawing/2016/5/12/chartex" xmlns:cx7="http://schemas.microsoft.com/office/drawing/2016/5/13/chartex" xmlns:cx8="http://schemas.microsoft.com/office/drawing/2016/5/14/chartex" xmlns:mc="http://schemas.openxmlformats.org/markup-compatibility/2006" xmlns:aink="http://schemas.microsoft.com/office/drawing/2016/ink" xmlns:am3d="http://schemas.microsoft.com/office/drawing/2017/model3d" xmlns:o="urn:schemas-microsoft-com:office:office" xmlns:r="http://schemas.openxmlformats.org/officeDocument/2006/relationships" xmlns:m="http://schemas.openxmlformats.org/officeDocument/2006/math" xmlns:v="urn:schemas-microsoft-com:vml" xmlns:wp14="http://schemas.microsoft.com/office/word/2010/wordprocessingDrawing" xmlns:wp="http://schemas.openxmlformats.org/drawingml/2006/wordprocessingDrawing" xmlns:w10="urn:schemas-microsoft-com:office:word" xmlns:w="http://schemas.openxmlformats.org/wordprocessingml/2006/main" xmlns:w14="http://schemas.microsoft.com/office/word/2010/wordml" xmlns:w15="http://schemas.microsoft.com/office/word/2012/wordml" xmlns:w16cex="http://schemas.microsoft.com/office/word/2018/wordml/cex" xmlns:w16cid="http://schemas.microsoft.com/office/word/2016/wordml/cid" xmlns:w16="http://schemas.microsoft.com/office/word/2018/wordml" xmlns:w16sdtdh="http://schemas.microsoft.com/office/word/2020/wordml/sdtdatahash" xmlns:w16se="http://schemas.microsoft.com/office/word/2015/wordml/symex" xmlns:wpg="http://schemas.microsoft.com/office/word/2010/wordprocessingGroup" xmlns:wpi="http://schemas.microsoft.com/office/word/2010/wordprocessingInk" xmlns:wne="http://schemas.microsoft.com/office/word/2006/wordml" xmlns:wps="http://schemas.microsoft.com/office/word/2010/wordprocessingShape" mc:Ignorable="w14 w15 w16se w16cid w16 w16cex w16sdtdh wp14">
+<w:document xmlns:wpc="http://schemas.microsoft.com/office/word/2010/wordprocessingCanvas" xmlns:cx="http://schemas.microsoft.com/office/drawing/2014/chartex" xmlns:cx1="http://schemas.microsoft.com/office/drawing/2015/9/8/chartex" xmlns:cx2="http://schemas.microsoft.com/office/drawing/2015/10/21/chartex" xmlns:cx3="http://schemas.microsoft.com/office/drawing/2016/5/9/chartex" xmlns:cx4="http://schemas.microsoft.com/office/drawing/2016/5/10/chartex" xmlns:cx5="http://schemas.microsoft.com/office/drawing/2016/5/11/chartex" xmlns:cx6="http://schemas.microsoft.com/office/drawing/2016/5/12/chartex" xmlns:cx7="http://schemas.microsoft.com/office/drawing/2016/5/13/chartex" xmlns:cx8="http://schemas.microsoft.com/office/drawing/2016/5/14/chartex" xmlns:mc="http://schemas.openxmlformats.org/markup-compatibility/2006" xmlns:aink="http://schemas.microsoft.com/office/drawing/2016/ink" xmlns:am3d="http://schemas.microsoft.com/office/drawing/2017/model3d" xmlns:o="urn:schemas-microsoft-com:office:office" xmlns:oel="http://schemas.microsoft.com/office/2019/extlst" xmlns:r="http://schemas.openxmlformats.org/officeDocument/2006/relationships" xmlns:m="http://schemas.openxmlformats.org/officeDocument/2006/math" xmlns:v="urn:schemas-microsoft-com:vml" xmlns:wp14="http://schemas.microsoft.com/office/word/2010/wordprocessingDrawing" xmlns:wp="http://schemas.openxmlformats.org/drawingml/2006/wordprocessingDrawing" xmlns:w10="urn:schemas-microsoft-com:office:word" xmlns:w="http://schemas.openxmlformats.org/wordprocessingml/2006/main" xmlns:w14="http://schemas.microsoft.com/office/word/2010/wordml" xmlns:w15="http://schemas.microsoft.com/office/word/2012/wordml" xmlns:w16cex="http://schemas.microsoft.com/office/word/2018/wordml/cex" xmlns:w16cid="http://schemas.microsoft.com/office/word/2016/wordml/cid" xmlns:w16="http://schemas.microsoft.com/office/word/2018/wordml" xmlns:w16du="http://schemas.microsoft.com/office/word/2023/wordml/word16du" xmlns:w16sdtdh="http://schemas.microsoft.com/office/word/2020/wordml/sdtdatahash" xmlns:w16sdtfl="http://schemas.microsoft.com/office/word/2024/wordml/sdtformatlock" xmlns:w16se="http://schemas.microsoft.com/office/word/2015/wordml/symex" xmlns:wpg="http://schemas.microsoft.com/office/word/2010/wordprocessingGroup" xmlns:wpi="http://schemas.microsoft.com/office/word/2010/wordprocessingInk" xmlns:wne="http://schemas.microsoft.com/office/word/2006/wordml" xmlns:wps="http://schemas.microsoft.com/office/word/2010/wordprocessingShape" mc:Ignorable="w14 w15 w16se w16cid w16 w16cex w16sdtdh w16sdtfl w16du wp14">
   <w:body>
     <w:p>
       <w:pPr>
@@ -55,39 +55,8 @@
           <w:szCs w:val="24"/>
           <w:lang w:eastAsia="es-ES"/>
         </w:rPr>
-        <w:t xml:space="preserve"> </w:t>
-      </w:r>
-      <w:proofErr w:type="spellStart"/>
-      <w:r>
-        <w:rPr>
-          <w:rFonts w:eastAsia="Times New Roman" w:cstheme="minorHAnsi"/>
-          <w:sz w:val="24"/>
-          <w:szCs w:val="24"/>
-          <w:lang w:eastAsia="es-ES"/>
-        </w:rPr>
-        <w:t>Orchid</w:t>
-      </w:r>
-      <w:proofErr w:type="spellEnd"/>
-      <w:r>
-        <w:rPr>
-          <w:rFonts w:eastAsia="Times New Roman" w:cstheme="minorHAnsi"/>
-          <w:sz w:val="24"/>
-          <w:szCs w:val="24"/>
-          <w:lang w:eastAsia="es-ES"/>
-        </w:rPr>
-        <w:t xml:space="preserve"> </w:t>
-      </w:r>
-      <w:proofErr w:type="spellStart"/>
-      <w:r>
-        <w:rPr>
-          <w:rFonts w:eastAsia="Times New Roman" w:cstheme="minorHAnsi"/>
-          <w:sz w:val="24"/>
-          <w:szCs w:val="24"/>
-          <w:lang w:eastAsia="es-ES"/>
-        </w:rPr>
-        <w:t>Cosmetics</w:t>
-      </w:r>
-      <w:proofErr w:type="spellEnd"/>
+        <w:t xml:space="preserve"> Orchid Cosmetics</w:t>
+      </w:r>
       <w:r>
         <w:rPr>
           <w:rFonts w:eastAsia="Times New Roman" w:cstheme="minorHAnsi"/>
@@ -144,7 +113,52 @@
           <w:szCs w:val="24"/>
           <w:lang w:eastAsia="es-ES"/>
         </w:rPr>
-        <w:t xml:space="preserve"> 12:30 – 13:30</w:t>
+        <w:t xml:space="preserve"> 1</w:t>
+      </w:r>
+      <w:r>
+        <w:rPr>
+          <w:rFonts w:eastAsia="Times New Roman" w:cstheme="minorHAnsi"/>
+          <w:sz w:val="24"/>
+          <w:szCs w:val="24"/>
+          <w:lang w:eastAsia="es-ES"/>
+        </w:rPr>
+        <w:t>1</w:t>
+      </w:r>
+      <w:r>
+        <w:rPr>
+          <w:rFonts w:eastAsia="Times New Roman" w:cstheme="minorHAnsi"/>
+          <w:sz w:val="24"/>
+          <w:szCs w:val="24"/>
+          <w:lang w:eastAsia="es-ES"/>
+        </w:rPr>
+        <w:t>:30 – 1</w:t>
+      </w:r>
+      <w:r>
+        <w:rPr>
+          <w:rFonts w:eastAsia="Times New Roman" w:cstheme="minorHAnsi"/>
+          <w:sz w:val="24"/>
+          <w:szCs w:val="24"/>
+          <w:lang w:eastAsia="es-ES"/>
+        </w:rPr>
+        <w:t>2</w:t>
+      </w:r>
+      <w:r>
+        <w:rPr>
+          <w:rFonts w:eastAsia="Times New Roman" w:cstheme="minorHAnsi"/>
+          <w:sz w:val="24"/>
+          <w:szCs w:val="24"/>
+          <w:lang w:eastAsia="es-ES"/>
+        </w:rPr>
+        <w:t>:</w:t>
+      </w:r>
+      <w:r>
+        <w:rPr>
+          <w:rFonts w:eastAsia="Times New Roman" w:cstheme="minorHAnsi"/>
+          <w:sz w:val="24"/>
+          <w:szCs w:val="24"/>
+          <w:lang w:eastAsia="es-ES"/>
+        </w:rPr>
+        <w:t>43</w:t>
       </w:r>
       <w:r>
         <w:rPr>
@@ -173,19 +187,8 @@
           <w:szCs w:val="24"/>
           <w:lang w:eastAsia="es-ES"/>
         </w:rPr>
-        <w:t xml:space="preserve"> </w:t>
-      </w:r>
-      <w:proofErr w:type="spellStart"/>
-      <w:r>
-        <w:rPr>
-          <w:rFonts w:eastAsia="Times New Roman" w:cstheme="minorHAnsi"/>
-          <w:sz w:val="24"/>
-          <w:szCs w:val="24"/>
-          <w:lang w:eastAsia="es-ES"/>
-        </w:rPr>
-        <w:t>Discord</w:t>
-      </w:r>
-      <w:proofErr w:type="spellEnd"/>
+        <w:t xml:space="preserve"> Discord</w:t>
+      </w:r>
       <w:r>
         <w:rPr>
           <w:rFonts w:eastAsia="Times New Roman" w:cstheme="minorHAnsi"/>
@@ -213,27 +216,7 @@
           <w:szCs w:val="24"/>
           <w:lang w:eastAsia="es-ES"/>
         </w:rPr>
-        <w:t xml:space="preserve"> Reunión de lanzamiento (</w:t>
-      </w:r>
-      <w:proofErr w:type="spellStart"/>
-      <w:r>
-        <w:rPr>
-          <w:rFonts w:eastAsia="Times New Roman" w:cstheme="minorHAnsi"/>
-          <w:sz w:val="24"/>
-          <w:szCs w:val="24"/>
-          <w:lang w:eastAsia="es-ES"/>
-        </w:rPr>
-        <w:t>Kick</w:t>
-      </w:r>
-      <w:proofErr w:type="spellEnd"/>
-      <w:r>
-        <w:rPr>
-          <w:rFonts w:eastAsia="Times New Roman" w:cstheme="minorHAnsi"/>
-          <w:sz w:val="24"/>
-          <w:szCs w:val="24"/>
-          <w:lang w:eastAsia="es-ES"/>
-        </w:rPr>
-        <w:t>-Off Meeting)</w:t>
+        <w:t xml:space="preserve"> Reunión de lanzamiento (Kick-Off Meeting)</w:t>
       </w:r>
       <w:r>
         <w:rPr>
@@ -428,47 +411,7 @@
           <w:szCs w:val="24"/>
           <w:lang w:eastAsia="es-ES"/>
         </w:rPr>
-        <w:t>Realizar la reunión de lanzamiento del proyecto “</w:t>
-      </w:r>
-      <w:proofErr w:type="spellStart"/>
-      <w:r>
-        <w:rPr>
-          <w:rFonts w:eastAsia="Times New Roman" w:cstheme="minorHAnsi"/>
-          <w:sz w:val="24"/>
-          <w:szCs w:val="24"/>
-          <w:lang w:eastAsia="es-ES"/>
-        </w:rPr>
-        <w:t>Orchid</w:t>
-      </w:r>
-      <w:proofErr w:type="spellEnd"/>
-      <w:r>
-        <w:rPr>
-          <w:rFonts w:eastAsia="Times New Roman" w:cstheme="minorHAnsi"/>
-          <w:sz w:val="24"/>
-          <w:szCs w:val="24"/>
-          <w:lang w:eastAsia="es-ES"/>
-        </w:rPr>
-        <w:t xml:space="preserve"> </w:t>
-      </w:r>
-      <w:proofErr w:type="spellStart"/>
-      <w:r>
-        <w:rPr>
-          <w:rFonts w:eastAsia="Times New Roman" w:cstheme="minorHAnsi"/>
-          <w:sz w:val="24"/>
-          <w:szCs w:val="24"/>
-          <w:lang w:eastAsia="es-ES"/>
-        </w:rPr>
-        <w:t>Cosmetics</w:t>
-      </w:r>
-      <w:proofErr w:type="spellEnd"/>
-      <w:r>
-        <w:rPr>
-          <w:rFonts w:eastAsia="Times New Roman" w:cstheme="minorHAnsi"/>
-          <w:sz w:val="24"/>
-          <w:szCs w:val="24"/>
-          <w:lang w:eastAsia="es-ES"/>
-        </w:rPr>
-        <w:t>” con el equipo principal, con el propósito de alinear al equipo con los objetivos del proyecto, presentar las directrices iniciales y definir los próximos pasos para la ejecución.</w:t>
+        <w:t>Realizar la reunión de lanzamiento del proyecto “Orchid Cosmetics” con el equipo principal, con el propósito de alinear al equipo con los objetivos del proyecto, presentar las directrices iniciales y definir los próximos pasos para la ejecución.</w:t>
       </w:r>
     </w:p>
     <w:p>
@@ -638,6 +581,30 @@
     </w:p>
     <w:p>
       <w:pPr>
+        <w:numPr>
+          <w:ilvl w:val="0"/>
+          <w:numId w:val="2"/>
+        </w:numPr>
+        <w:spacing w:before="100" w:beforeAutospacing="1" w:after="100" w:afterAutospacing="1" w:line="240" w:lineRule="auto"/>
+        <w:rPr>
+          <w:rFonts w:eastAsia="Times New Roman" w:cstheme="minorHAnsi"/>
+          <w:sz w:val="24"/>
+          <w:szCs w:val="24"/>
+          <w:lang w:eastAsia="es-ES"/>
+        </w:rPr>
+      </w:pPr>
+      <w:r>
+        <w:rPr>
+          <w:rFonts w:eastAsia="Times New Roman" w:cstheme="minorHAnsi"/>
+          <w:sz w:val="24"/>
+          <w:szCs w:val="24"/>
+          <w:lang w:eastAsia="es-ES"/>
+        </w:rPr>
+        <w:t>Reparto de las tareas</w:t>
+      </w:r>
+    </w:p>
+    <w:p>
+      <w:pPr>
         <w:spacing w:before="100" w:beforeAutospacing="1" w:after="100" w:afterAutospacing="1" w:line="240" w:lineRule="auto"/>
         <w:outlineLvl w:val="2"/>
         <w:rPr>
@@ -688,7 +655,25 @@
           <w:lang w:eastAsia="es-ES"/>
         </w:rPr>
         <w:br/>
-        <w:t>Se acordó que el siguiente paso será la distribución de los paquetes de trabajo según el Plan de Dirección del Proyecto.</w:t>
+        <w:t xml:space="preserve">Se acordó que el siguiente paso será </w:t>
+      </w:r>
+      <w:r>
+        <w:rPr>
+          <w:rFonts w:eastAsia="Times New Roman" w:cstheme="minorHAnsi"/>
+          <w:sz w:val="24"/>
+          <w:szCs w:val="24"/>
+          <w:lang w:eastAsia="es-ES"/>
+        </w:rPr>
+        <w:t>realizar un Product Backlog y un Sprint Backlog de la primera iteración</w:t>
+      </w:r>
+      <w:r>
+        <w:rPr>
+          <w:rFonts w:eastAsia="Times New Roman" w:cstheme="minorHAnsi"/>
+          <w:sz w:val="24"/>
+          <w:szCs w:val="24"/>
+          <w:lang w:eastAsia="es-ES"/>
+        </w:rPr>
+        <w:t>.</w:t>
       </w:r>
     </w:p>
     <w:p>
@@ -713,51 +698,6 @@
           <w:szCs w:val="27"/>
           <w:lang w:eastAsia="es-ES"/>
         </w:rPr>
-        <w:t>Acciones pendientes</w:t>
-      </w:r>
-    </w:p>
-    <w:p>
-      <w:pPr>
-        <w:spacing w:before="100" w:beforeAutospacing="1" w:after="100" w:afterAutospacing="1" w:line="240" w:lineRule="auto"/>
-        <w:rPr>
-          <w:rFonts w:eastAsia="Times New Roman" w:cstheme="minorHAnsi"/>
-          <w:sz w:val="24"/>
-          <w:szCs w:val="24"/>
-          <w:lang w:eastAsia="es-ES"/>
-        </w:rPr>
-      </w:pPr>
-      <w:r>
-        <w:rPr>
-          <w:rFonts w:eastAsia="Times New Roman" w:cstheme="minorHAnsi"/>
-          <w:sz w:val="24"/>
-          <w:szCs w:val="24"/>
-          <w:lang w:eastAsia="es-ES"/>
-        </w:rPr>
-        <w:t>No se registraron acciones pendientes.</w:t>
-      </w:r>
-    </w:p>
-    <w:p>
-      <w:pPr>
-        <w:spacing w:before="100" w:beforeAutospacing="1" w:after="100" w:afterAutospacing="1" w:line="240" w:lineRule="auto"/>
-        <w:outlineLvl w:val="2"/>
-        <w:rPr>
-          <w:rFonts w:eastAsia="Times New Roman" w:cstheme="minorHAnsi"/>
-          <w:b/>
-          <w:bCs/>
-          <w:sz w:val="27"/>
-          <w:szCs w:val="27"/>
-          <w:lang w:eastAsia="es-ES"/>
-        </w:rPr>
-      </w:pPr>
-      <w:r>
-        <w:rPr>
-          <w:rFonts w:eastAsia="Times New Roman" w:cstheme="minorHAnsi"/>
-          <w:b/>
-          <w:bCs/>
-          <w:sz w:val="27"/>
-          <w:szCs w:val="27"/>
-          <w:lang w:eastAsia="es-ES"/>
-        </w:rPr>
         <w:t>Cierre</w:t>
       </w:r>
     </w:p>
@@ -778,11 +718,45 @@
           <w:szCs w:val="24"/>
           <w:lang w:eastAsia="es-ES"/>
         </w:rPr>
-        <w:lastRenderedPageBreak/>
-        <w:t>Sin más asuntos que tratar, se dio por finalizada la reunión a las 13:30 horas del 01/11/2025.</w:t>
-      </w:r>
-    </w:p>
-    <w:p/>
+        <w:t>Sin más asuntos que tratar, se dio por finalizada la reunión a las 1</w:t>
+      </w:r>
+      <w:r>
+        <w:rPr>
+          <w:rFonts w:eastAsia="Times New Roman" w:cstheme="minorHAnsi"/>
+          <w:sz w:val="24"/>
+          <w:szCs w:val="24"/>
+          <w:lang w:eastAsia="es-ES"/>
+        </w:rPr>
+        <w:t>2</w:t>
+      </w:r>
+      <w:r>
+        <w:rPr>
+          <w:rFonts w:eastAsia="Times New Roman" w:cstheme="minorHAnsi"/>
+          <w:sz w:val="24"/>
+          <w:szCs w:val="24"/>
+          <w:lang w:eastAsia="es-ES"/>
+        </w:rPr>
+        <w:t>:</w:t>
+      </w:r>
+      <w:r>
+        <w:rPr>
+          <w:rFonts w:eastAsia="Times New Roman" w:cstheme="minorHAnsi"/>
+          <w:sz w:val="24"/>
+          <w:szCs w:val="24"/>
+          <w:lang w:eastAsia="es-ES"/>
+        </w:rPr>
+        <w:t>43</w:t>
+      </w:r>
+      <w:r>
+        <w:rPr>
+          <w:rFonts w:eastAsia="Times New Roman" w:cstheme="minorHAnsi"/>
+          <w:sz w:val="24"/>
+          <w:szCs w:val="24"/>
+          <w:lang w:eastAsia="es-ES"/>
+        </w:rPr>
+        <w:t xml:space="preserve"> horas del 01/11/2025.</w:t>
+      </w:r>
+    </w:p>
     <w:sectPr>
       <w:pgSz w:w="11906" w:h="16838"/>
       <w:pgMar w:top="1417" w:right="1701" w:bottom="1417" w:left="1701" w:header="708" w:footer="708" w:gutter="0"/>
@@ -794,7 +768,7 @@
 </file>
 
 <file path=word/numbering.xml><?xml version="1.0" encoding="utf-8"?>
-<w:numbering xmlns:wpc="http://schemas.microsoft.com/office/word/2010/wordprocessingCanvas" xmlns:cx="http://schemas.microsoft.com/office/drawing/2014/chartex" xmlns:cx1="http://schemas.microsoft.com/office/drawing/2015/9/8/chartex" xmlns:cx2="http://schemas.microsoft.com/office/drawing/2015/10/21/chartex" xmlns:cx3="http://schemas.microsoft.com/office/drawing/2016/5/9/chartex" xmlns:cx4="http://schemas.microsoft.com/office/drawing/2016/5/10/chartex" xmlns:cx5="http://schemas.microsoft.com/office/drawing/2016/5/11/chartex" xmlns:cx6="http://schemas.microsoft.com/office/drawing/2016/5/12/chartex" xmlns:cx7="http://schemas.microsoft.com/office/drawing/2016/5/13/chartex" xmlns:cx8="http://schemas.microsoft.com/office/drawing/2016/5/14/chartex" xmlns:mc="http://schemas.openxmlformats.org/markup-compatibility/2006" xmlns:aink="http://schemas.microsoft.com/office/drawing/2016/ink" xmlns:am3d="http://schemas.microsoft.com/office/drawing/2017/model3d" xmlns:o="urn:schemas-microsoft-com:office:office" xmlns:r="http://schemas.openxmlformats.org/officeDocument/2006/relationships" xmlns:m="http://schemas.openxmlformats.org/officeDocument/2006/math" xmlns:v="urn:schemas-microsoft-com:vml" xmlns:wp14="http://schemas.microsoft.com/office/word/2010/wordprocessingDrawing" xmlns:wp="http://schemas.openxmlformats.org/drawingml/2006/wordprocessingDrawing" xmlns:w10="urn:schemas-microsoft-com:office:word" xmlns:w="http://schemas.openxmlformats.org/wordprocessingml/2006/main" xmlns:w14="http://schemas.microsoft.com/office/word/2010/wordml" xmlns:w15="http://schemas.microsoft.com/office/word/2012/wordml" xmlns:w16cex="http://schemas.microsoft.com/office/word/2018/wordml/cex" xmlns:w16cid="http://schemas.microsoft.com/office/word/2016/wordml/cid" xmlns:w16="http://schemas.microsoft.com/office/word/2018/wordml" xmlns:w16sdtdh="http://schemas.microsoft.com/office/word/2020/wordml/sdtdatahash" xmlns:w16se="http://schemas.microsoft.com/office/word/2015/wordml/symex" xmlns:wpg="http://schemas.microsoft.com/office/word/2010/wordprocessingGroup" xmlns:wpi="http://schemas.microsoft.com/office/word/2010/wordprocessingInk" xmlns:wne="http://schemas.microsoft.com/office/word/2006/wordml" xmlns:wps="http://schemas.microsoft.com/office/word/2010/wordprocessingShape" mc:Ignorable="w14 w15 w16se w16cid w16 w16cex w16sdtdh wp14">
+<w:numbering xmlns:wpc="http://schemas.microsoft.com/office/word/2010/wordprocessingCanvas" xmlns:cx="http://schemas.microsoft.com/office/drawing/2014/chartex" xmlns:cx1="http://schemas.microsoft.com/office/drawing/2015/9/8/chartex" xmlns:cx2="http://schemas.microsoft.com/office/drawing/2015/10/21/chartex" xmlns:cx3="http://schemas.microsoft.com/office/drawing/2016/5/9/chartex" xmlns:cx4="http://schemas.microsoft.com/office/drawing/2016/5/10/chartex" xmlns:cx5="http://schemas.microsoft.com/office/drawing/2016/5/11/chartex" xmlns:cx6="http://schemas.microsoft.com/office/drawing/2016/5/12/chartex" xmlns:cx7="http://schemas.microsoft.com/office/drawing/2016/5/13/chartex" xmlns:cx8="http://schemas.microsoft.com/office/drawing/2016/5/14/chartex" xmlns:mc="http://schemas.openxmlformats.org/markup-compatibility/2006" xmlns:aink="http://schemas.microsoft.com/office/drawing/2016/ink" xmlns:am3d="http://schemas.microsoft.com/office/drawing/2017/model3d" xmlns:o="urn:schemas-microsoft-com:office:office" xmlns:oel="http://schemas.microsoft.com/office/2019/extlst" xmlns:r="http://schemas.openxmlformats.org/officeDocument/2006/relationships" xmlns:m="http://schemas.openxmlformats.org/officeDocument/2006/math" xmlns:v="urn:schemas-microsoft-com:vml" xmlns:wp14="http://schemas.microsoft.com/office/word/2010/wordprocessingDrawing" xmlns:wp="http://schemas.openxmlformats.org/drawingml/2006/wordprocessingDrawing" xmlns:w10="urn:schemas-microsoft-com:office:word" xmlns:w="http://schemas.openxmlformats.org/wordprocessingml/2006/main" xmlns:w14="http://schemas.microsoft.com/office/word/2010/wordml" xmlns:w15="http://schemas.microsoft.com/office/word/2012/wordml" xmlns:w16cex="http://schemas.microsoft.com/office/word/2018/wordml/cex" xmlns:w16cid="http://schemas.microsoft.com/office/word/2016/wordml/cid" xmlns:w16="http://schemas.microsoft.com/office/word/2018/wordml" xmlns:w16du="http://schemas.microsoft.com/office/word/2023/wordml/word16du" xmlns:w16sdtdh="http://schemas.microsoft.com/office/word/2020/wordml/sdtdatahash" xmlns:w16sdtfl="http://schemas.microsoft.com/office/word/2024/wordml/sdtformatlock" xmlns:w16se="http://schemas.microsoft.com/office/word/2015/wordml/symex" xmlns:wpg="http://schemas.microsoft.com/office/word/2010/wordprocessingGroup" xmlns:wpi="http://schemas.microsoft.com/office/word/2010/wordprocessingInk" xmlns:wne="http://schemas.microsoft.com/office/word/2006/wordml" xmlns:wps="http://schemas.microsoft.com/office/word/2010/wordprocessingShape" mc:Ignorable="w14 w15 w16se w16cid w16 w16cex w16sdtdh w16sdtfl w16du wp14">
   <w:abstractNum w:abstractNumId="0" w15:restartNumberingAfterBreak="0">
     <w:nsid w:val="1D8A6043"/>
     <w:multiLevelType w:val="multilevel"/>
@@ -1093,17 +1067,17 @@
       </w:rPr>
     </w:lvl>
   </w:abstractNum>
-  <w:num w:numId="1">
+  <w:num w:numId="1" w16cid:durableId="122699294">
     <w:abstractNumId w:val="0"/>
   </w:num>
-  <w:num w:numId="2">
+  <w:num w:numId="2" w16cid:durableId="1385104489">
     <w:abstractNumId w:val="1"/>
   </w:num>
 </w:numbering>
 </file>
 
 <file path=word/styles.xml><?xml version="1.0" encoding="utf-8"?>
-<w:styles xmlns:mc="http://schemas.openxmlformats.org/markup-compatibility/2006" xmlns:r="http://schemas.openxmlformats.org/officeDocument/2006/relationships" xmlns:w="http://schemas.openxmlformats.org/wordprocessingml/2006/main" xmlns:w14="http://schemas.microsoft.com/office/word/2010/wordml" xmlns:w15="http://schemas.microsoft.com/office/word/2012/wordml" xmlns:w16cex="http://schemas.microsoft.com/office/word/2018/wordml/cex" xmlns:w16cid="http://schemas.microsoft.com/office/word/2016/wordml/cid" xmlns:w16="http://schemas.microsoft.com/office/word/2018/wordml" xmlns:w16sdtdh="http://schemas.microsoft.com/office/word/2020/wordml/sdtdatahash" xmlns:w16se="http://schemas.microsoft.com/office/word/2015/wordml/symex" mc:Ignorable="w14 w15 w16se w16cid w16 w16cex w16sdtdh">
+<w:styles xmlns:mc="http://schemas.openxmlformats.org/markup-compatibility/2006" xmlns:r="http://schemas.openxmlformats.org/officeDocument/2006/relationships" xmlns:w="http://schemas.openxmlformats.org/wordprocessingml/2006/main" xmlns:w14="http://schemas.microsoft.com/office/word/2010/wordml" xmlns:w15="http://schemas.microsoft.com/office/word/2012/wordml" xmlns:w16cex="http://schemas.microsoft.com/office/word/2018/wordml/cex" xmlns:w16cid="http://schemas.microsoft.com/office/word/2016/wordml/cid" xmlns:w16="http://schemas.microsoft.com/office/word/2018/wordml" xmlns:w16du="http://schemas.microsoft.com/office/word/2023/wordml/word16du" xmlns:w16sdtdh="http://schemas.microsoft.com/office/word/2020/wordml/sdtdatahash" xmlns:w16sdtfl="http://schemas.microsoft.com/office/word/2024/wordml/sdtformatlock" xmlns:w16se="http://schemas.microsoft.com/office/word/2015/wordml/symex" mc:Ignorable="w14 w15 w16se w16cid w16 w16cex w16sdtdh w16sdtfl w16du">
   <w:docDefaults>
     <w:rPrDefault>
       <w:rPr>

</xml_diff>